<commit_message>
Fix auto brightness, stopping AP messes with ADC read. Removed AP when connected to WIFI
</commit_message>
<xml_diff>
--- a/MDG - Ledclock (model 1).docx
+++ b/MDG - Ledclock (model 1).docx
@@ -80,6 +80,7 @@
                                     <w:color w:val="1B1D3D" w:themeColor="text2" w:themeShade="BF"/>
                                     <w:sz w:val="52"/>
                                     <w:szCs w:val="52"/>
+                                    <w:lang w:val="en-US"/>
                                   </w:rPr>
                                 </w:pPr>
                                 <w:sdt>
@@ -89,6 +90,7 @@
                                       <w:color w:val="1B1D3D" w:themeColor="text2" w:themeShade="BF"/>
                                       <w:sz w:val="52"/>
                                       <w:szCs w:val="52"/>
+                                      <w:lang w:val="en-US"/>
                                     </w:rPr>
                                     <w:alias w:val="Titel"/>
                                     <w:tag w:val=""/>
@@ -104,6 +106,7 @@
                                         <w:color w:val="1B1D3D" w:themeColor="text2" w:themeShade="BF"/>
                                         <w:sz w:val="52"/>
                                         <w:szCs w:val="52"/>
+                                        <w:lang w:val="en-US"/>
                                       </w:rPr>
                                       <w:t>mdg lEDCLOCK (Model 1)</w:t>
                                     </w:r>
@@ -117,6 +120,7 @@
                                     <w:color w:val="242852" w:themeColor="text2"/>
                                     <w:sz w:val="36"/>
                                     <w:szCs w:val="36"/>
+                                    <w:lang w:val="en-US"/>
                                   </w:rPr>
                                   <w:alias w:val="Ondertitel"/>
                                   <w:tag w:val=""/>
@@ -135,6 +139,7 @@
                                         <w:color w:val="242852" w:themeColor="text2"/>
                                         <w:sz w:val="36"/>
                                         <w:szCs w:val="36"/>
+                                        <w:lang w:val="en-US"/>
                                       </w:rPr>
                                     </w:pPr>
                                     <w:r>
@@ -143,6 +148,7 @@
                                         <w:color w:val="242852" w:themeColor="text2"/>
                                         <w:sz w:val="36"/>
                                         <w:szCs w:val="36"/>
+                                        <w:lang w:val="en-US"/>
                                       </w:rPr>
                                       <w:t>QUICKSTART GUIDE</w:t>
                                     </w:r>
@@ -152,6 +158,7 @@
                                         <w:color w:val="242852" w:themeColor="text2"/>
                                         <w:sz w:val="36"/>
                                         <w:szCs w:val="36"/>
+                                        <w:lang w:val="en-US"/>
                                       </w:rPr>
                                       <w:t xml:space="preserve"> </w:t>
                                     </w:r>
@@ -161,8 +168,19 @@
                                         <w:color w:val="242852" w:themeColor="text2"/>
                                         <w:sz w:val="36"/>
                                         <w:szCs w:val="36"/>
+                                        <w:lang w:val="en-US"/>
                                       </w:rPr>
-                                      <w:t>06-2021</w:t>
+                                      <w:t>v1.2 12</w:t>
+                                    </w:r>
+                                    <w:r>
+                                      <w:rPr>
+                                        <w:smallCaps/>
+                                        <w:color w:val="242852" w:themeColor="text2"/>
+                                        <w:sz w:val="36"/>
+                                        <w:szCs w:val="36"/>
+                                        <w:lang w:val="en-US"/>
+                                      </w:rPr>
+                                      <w:t>-2021</w:t>
                                     </w:r>
                                   </w:p>
                                 </w:sdtContent>
@@ -193,7 +211,7 @@
                     <v:stroke joinstyle="miter"/>
                     <v:path gradientshapeok="t" o:connecttype="rect"/>
                   </v:shapetype>
-                  <v:shape id="Tekstvak 113" o:spid="_x0000_s1026" type="#_x0000_t202" style="position:absolute;margin-left:401.8pt;margin-top:0;width:453pt;height:92pt;z-index:251660288;visibility:visible;mso-wrap-style:square;mso-width-percent:734;mso-height-percent:0;mso-wrap-distance-left:9pt;mso-wrap-distance-top:0;mso-wrap-distance-right:9pt;mso-wrap-distance-bottom:0;mso-position-horizontal:right;mso-position-horizontal-relative:margin;mso-position-vertical:top;mso-position-vertical-relative:margin;mso-width-percent:734;mso-height-percent:0;mso-width-relative:page;mso-height-relative:page;v-text-anchor:bottom" o:gfxdata="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" filled="f" stroked="f" strokeweight=".5pt">
+                  <v:shape id="Tekstvak 113" o:spid="_x0000_s1026" type="#_x0000_t202" style="position:absolute;margin-left:401.8pt;margin-top:0;width:453pt;height:92pt;z-index:251660288;visibility:visible;mso-wrap-style:square;mso-width-percent:734;mso-height-percent:0;mso-wrap-distance-left:9pt;mso-wrap-distance-top:0;mso-wrap-distance-right:9pt;mso-wrap-distance-bottom:0;mso-position-horizontal:right;mso-position-horizontal-relative:margin;mso-position-vertical:top;mso-position-vertical-relative:margin;mso-width-percent:734;mso-height-percent:0;mso-width-relative:page;mso-height-relative:page;v-text-anchor:bottom" o:gfxdata="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" filled="f" stroked="f" strokeweight=".5pt">
                     <v:textbox inset="0,0,0,0">
                       <w:txbxContent>
                         <w:p>
@@ -205,6 +223,7 @@
                               <w:color w:val="1B1D3D" w:themeColor="text2" w:themeShade="BF"/>
                               <w:sz w:val="52"/>
                               <w:szCs w:val="52"/>
+                              <w:lang w:val="en-US"/>
                             </w:rPr>
                           </w:pPr>
                           <w:sdt>
@@ -214,6 +233,7 @@
                                 <w:color w:val="1B1D3D" w:themeColor="text2" w:themeShade="BF"/>
                                 <w:sz w:val="52"/>
                                 <w:szCs w:val="52"/>
+                                <w:lang w:val="en-US"/>
                               </w:rPr>
                               <w:alias w:val="Titel"/>
                               <w:tag w:val=""/>
@@ -229,6 +249,7 @@
                                   <w:color w:val="1B1D3D" w:themeColor="text2" w:themeShade="BF"/>
                                   <w:sz w:val="52"/>
                                   <w:szCs w:val="52"/>
+                                  <w:lang w:val="en-US"/>
                                 </w:rPr>
                                 <w:t>mdg lEDCLOCK (Model 1)</w:t>
                               </w:r>
@@ -242,6 +263,7 @@
                               <w:color w:val="242852" w:themeColor="text2"/>
                               <w:sz w:val="36"/>
                               <w:szCs w:val="36"/>
+                              <w:lang w:val="en-US"/>
                             </w:rPr>
                             <w:alias w:val="Ondertitel"/>
                             <w:tag w:val=""/>
@@ -260,6 +282,7 @@
                                   <w:color w:val="242852" w:themeColor="text2"/>
                                   <w:sz w:val="36"/>
                                   <w:szCs w:val="36"/>
+                                  <w:lang w:val="en-US"/>
                                 </w:rPr>
                               </w:pPr>
                               <w:r>
@@ -268,6 +291,7 @@
                                   <w:color w:val="242852" w:themeColor="text2"/>
                                   <w:sz w:val="36"/>
                                   <w:szCs w:val="36"/>
+                                  <w:lang w:val="en-US"/>
                                 </w:rPr>
                                 <w:t>QUICKSTART GUIDE</w:t>
                               </w:r>
@@ -277,6 +301,7 @@
                                   <w:color w:val="242852" w:themeColor="text2"/>
                                   <w:sz w:val="36"/>
                                   <w:szCs w:val="36"/>
+                                  <w:lang w:val="en-US"/>
                                 </w:rPr>
                                 <w:t xml:space="preserve"> </w:t>
                               </w:r>
@@ -286,8 +311,19 @@
                                   <w:color w:val="242852" w:themeColor="text2"/>
                                   <w:sz w:val="36"/>
                                   <w:szCs w:val="36"/>
+                                  <w:lang w:val="en-US"/>
                                 </w:rPr>
-                                <w:t>06-2021</w:t>
+                                <w:t>v1.2 12</w:t>
+                              </w:r>
+                              <w:r>
+                                <w:rPr>
+                                  <w:smallCaps/>
+                                  <w:color w:val="242852" w:themeColor="text2"/>
+                                  <w:sz w:val="36"/>
+                                  <w:szCs w:val="36"/>
+                                  <w:lang w:val="en-US"/>
+                                </w:rPr>
+                                <w:t>-2021</w:t>
                               </w:r>
                             </w:p>
                           </w:sdtContent>
@@ -546,7 +582,7 @@
       </w:sdtContent>
     </w:sdt>
     <w:p/>
-    <w:bookmarkStart w:id="0" w:name="_Toc76294315" w:displacedByCustomXml="next"/>
+    <w:bookmarkStart w:id="0" w:name="_Toc90848602" w:displacedByCustomXml="next"/>
     <w:sdt>
       <w:sdtPr>
         <w:rPr>
@@ -601,7 +637,7 @@
           <w:r>
             <w:fldChar w:fldCharType="separate"/>
           </w:r>
-          <w:hyperlink w:anchor="_Toc76294315" w:history="1">
+          <w:hyperlink w:anchor="_Toc90848602" w:history="1">
             <w:r>
               <w:rPr>
                 <w:rStyle w:val="Hyperlink"/>
@@ -644,7 +680,7 @@
                 <w:noProof/>
                 <w:webHidden/>
               </w:rPr>
-              <w:instrText xml:space="preserve"> PAGEREF _Toc76294315 \h </w:instrText>
+              <w:instrText xml:space="preserve"> PAGEREF _Toc90848602 \h </w:instrText>
             </w:r>
             <w:r>
               <w:rPr>
@@ -689,7 +725,7 @@
               <w:lang w:eastAsia="nl-NL"/>
             </w:rPr>
           </w:pPr>
-          <w:hyperlink w:anchor="_Toc76294316" w:history="1">
+          <w:hyperlink w:anchor="_Toc90848603" w:history="1">
             <w:r>
               <w:rPr>
                 <w:rStyle w:val="Hyperlink"/>
@@ -732,7 +768,7 @@
                 <w:noProof/>
                 <w:webHidden/>
               </w:rPr>
-              <w:instrText xml:space="preserve"> PAGEREF _Toc76294316 \h </w:instrText>
+              <w:instrText xml:space="preserve"> PAGEREF _Toc90848603 \h </w:instrText>
             </w:r>
             <w:r>
               <w:rPr>
@@ -777,7 +813,7 @@
               <w:lang w:eastAsia="nl-NL"/>
             </w:rPr>
           </w:pPr>
-          <w:hyperlink w:anchor="_Toc76294317" w:history="1">
+          <w:hyperlink w:anchor="_Toc90848604" w:history="1">
             <w:r>
               <w:rPr>
                 <w:rStyle w:val="Hyperlink"/>
@@ -820,7 +856,7 @@
                 <w:noProof/>
                 <w:webHidden/>
               </w:rPr>
-              <w:instrText xml:space="preserve"> PAGEREF _Toc76294317 \h </w:instrText>
+              <w:instrText xml:space="preserve"> PAGEREF _Toc90848604 \h </w:instrText>
             </w:r>
             <w:r>
               <w:rPr>
@@ -865,7 +901,7 @@
               <w:lang w:eastAsia="nl-NL"/>
             </w:rPr>
           </w:pPr>
-          <w:hyperlink w:anchor="_Toc76294318" w:history="1">
+          <w:hyperlink w:anchor="_Toc90848605" w:history="1">
             <w:r>
               <w:rPr>
                 <w:rStyle w:val="Hyperlink"/>
@@ -910,7 +946,7 @@
                 <w:noProof/>
                 <w:webHidden/>
               </w:rPr>
-              <w:instrText xml:space="preserve"> PAGEREF _Toc76294318 \h </w:instrText>
+              <w:instrText xml:space="preserve"> PAGEREF _Toc90848605 \h </w:instrText>
             </w:r>
             <w:r>
               <w:rPr>
@@ -955,7 +991,7 @@
               <w:lang w:eastAsia="nl-NL"/>
             </w:rPr>
           </w:pPr>
-          <w:hyperlink w:anchor="_Toc76294319" w:history="1">
+          <w:hyperlink w:anchor="_Toc90848606" w:history="1">
             <w:r>
               <w:rPr>
                 <w:rStyle w:val="Hyperlink"/>
@@ -999,7 +1035,7 @@
                 <w:noProof/>
                 <w:webHidden/>
               </w:rPr>
-              <w:instrText xml:space="preserve"> PAGEREF _Toc76294319 \h </w:instrText>
+              <w:instrText xml:space="preserve"> PAGEREF _Toc90848606 \h </w:instrText>
             </w:r>
             <w:r>
               <w:rPr>
@@ -1044,7 +1080,7 @@
               <w:lang w:eastAsia="nl-NL"/>
             </w:rPr>
           </w:pPr>
-          <w:hyperlink w:anchor="_Toc76294320" w:history="1">
+          <w:hyperlink w:anchor="_Toc90848607" w:history="1">
             <w:r>
               <w:rPr>
                 <w:rStyle w:val="Hyperlink"/>
@@ -1089,7 +1125,7 @@
                 <w:noProof/>
                 <w:webHidden/>
               </w:rPr>
-              <w:instrText xml:space="preserve"> PAGEREF _Toc76294320 \h </w:instrText>
+              <w:instrText xml:space="preserve"> PAGEREF _Toc90848607 \h </w:instrText>
             </w:r>
             <w:r>
               <w:rPr>
@@ -1134,7 +1170,7 @@
               <w:lang w:eastAsia="nl-NL"/>
             </w:rPr>
           </w:pPr>
-          <w:hyperlink w:anchor="_Toc76294321" w:history="1">
+          <w:hyperlink w:anchor="_Toc90848608" w:history="1">
             <w:r>
               <w:rPr>
                 <w:rStyle w:val="Hyperlink"/>
@@ -1179,7 +1215,7 @@
                 <w:noProof/>
                 <w:webHidden/>
               </w:rPr>
-              <w:instrText xml:space="preserve"> PAGEREF _Toc76294321 \h </w:instrText>
+              <w:instrText xml:space="preserve"> PAGEREF _Toc90848608 \h </w:instrText>
             </w:r>
             <w:r>
               <w:rPr>
@@ -1224,7 +1260,7 @@
               <w:lang w:eastAsia="nl-NL"/>
             </w:rPr>
           </w:pPr>
-          <w:hyperlink w:anchor="_Toc76294322" w:history="1">
+          <w:hyperlink w:anchor="_Toc90848609" w:history="1">
             <w:r>
               <w:rPr>
                 <w:rStyle w:val="Hyperlink"/>
@@ -1269,7 +1305,7 @@
                 <w:noProof/>
                 <w:webHidden/>
               </w:rPr>
-              <w:instrText xml:space="preserve"> PAGEREF _Toc76294322 \h </w:instrText>
+              <w:instrText xml:space="preserve"> PAGEREF _Toc90848609 \h </w:instrText>
             </w:r>
             <w:r>
               <w:rPr>
@@ -1314,7 +1350,7 @@
               <w:lang w:eastAsia="nl-NL"/>
             </w:rPr>
           </w:pPr>
-          <w:hyperlink w:anchor="_Toc76294323" w:history="1">
+          <w:hyperlink w:anchor="_Toc90848610" w:history="1">
             <w:r>
               <w:rPr>
                 <w:rStyle w:val="Hyperlink"/>
@@ -1359,7 +1395,7 @@
                 <w:noProof/>
                 <w:webHidden/>
               </w:rPr>
-              <w:instrText xml:space="preserve"> PAGEREF _Toc76294323 \h </w:instrText>
+              <w:instrText xml:space="preserve"> PAGEREF _Toc90848610 \h </w:instrText>
             </w:r>
             <w:r>
               <w:rPr>
@@ -1408,7 +1444,7 @@
       <w:r>
         <w:br w:type="page"/>
       </w:r>
-      <w:bookmarkStart w:id="1" w:name="_Toc76294316"/>
+      <w:bookmarkStart w:id="1" w:name="_Toc90848603"/>
       <w:r>
         <w:lastRenderedPageBreak/>
         <w:t>Introduction</w:t>
@@ -1824,7 +1860,7 @@
       </w:pPr>
       <w:bookmarkStart w:id="2" w:name="_Ref76203293"/>
       <w:bookmarkStart w:id="3" w:name="_Ref76203307"/>
-      <w:bookmarkStart w:id="4" w:name="_Toc76294317"/>
+      <w:bookmarkStart w:id="4" w:name="_Toc90848604"/>
       <w:r>
         <w:lastRenderedPageBreak/>
         <w:t>Setup your clock</w:t>
@@ -2047,12 +2083,6 @@
         <w:rPr>
           <w:lang w:val="en-US"/>
         </w:rPr>
-        <w:t>re is a risk the</w:t>
-      </w:r>
-      <w:r>
-        <w:rPr>
-          <w:lang w:val="en-US"/>
-        </w:rPr>
         <w:t xml:space="preserve"> clock won</w:t>
       </w:r>
       <w:r>
@@ -2408,7 +2438,7 @@
         </w:rPr>
       </w:pPr>
       <w:bookmarkStart w:id="5" w:name="_Ref76204958"/>
-      <w:bookmarkStart w:id="6" w:name="_Toc76294318"/>
+      <w:bookmarkStart w:id="6" w:name="_Toc90848605"/>
       <w:r>
         <w:rPr>
           <w:lang w:val="en-US"/>
@@ -3083,7 +3113,7 @@
         </w:rPr>
       </w:pPr>
       <w:bookmarkStart w:id="7" w:name="_Ref76203326"/>
-      <w:bookmarkStart w:id="8" w:name="_Toc76294319"/>
+      <w:bookmarkStart w:id="8" w:name="_Toc90848606"/>
       <w:r>
         <w:lastRenderedPageBreak/>
         <w:t>Setup</w:t>
@@ -3387,7 +3417,7 @@
         </w:rPr>
       </w:pPr>
       <w:bookmarkStart w:id="9" w:name="_Ref76208247"/>
-      <w:bookmarkStart w:id="10" w:name="_Toc76294320"/>
+      <w:bookmarkStart w:id="10" w:name="_Toc90848607"/>
       <w:r>
         <w:rPr>
           <w:lang w:val="en-US"/>
@@ -3472,7 +3502,7 @@
           <w:lang w:val="en-US"/>
         </w:rPr>
       </w:pPr>
-      <w:bookmarkStart w:id="11" w:name="_Toc76294321"/>
+      <w:bookmarkStart w:id="11" w:name="_Toc90848608"/>
       <w:r>
         <w:rPr>
           <w:lang w:val="en-US"/>
@@ -3520,6 +3550,13 @@
           <w:t>http://ledclock.local</w:t>
         </w:r>
       </w:hyperlink>
+      <w:r>
+        <w:rPr>
+          <w:rStyle w:val="Hyperlink"/>
+          <w:lang w:val="en-US"/>
+        </w:rPr>
+        <w:t>,</w:t>
+      </w:r>
       <w:r>
         <w:rPr>
           <w:lang w:val="en-US"/>
@@ -3820,283 +3857,186 @@
         <w:rPr>
           <w:lang w:val="en-US"/>
         </w:rPr>
-        <w:t xml:space="preserve">remove the power from the </w:t>
-      </w:r>
-      <w:r>
-        <w:rPr>
-          <w:lang w:val="en-US"/>
-        </w:rPr>
-        <w:t>led clock</w:t>
-      </w:r>
-      <w:r>
-        <w:rPr>
-          <w:lang w:val="en-US"/>
-        </w:rPr>
-        <w:t xml:space="preserve"> wait a couple of seconds and then power the led clock on</w:t>
-      </w:r>
-      <w:r>
-        <w:rPr>
-          <w:lang w:val="en-US"/>
-        </w:rPr>
-        <w:t>. Wait for the green light to show up and then search for</w:t>
-      </w:r>
-      <w:r>
-        <w:rPr>
-          <w:lang w:val="en-US"/>
-        </w:rPr>
-        <w:t xml:space="preserve"> a</w:t>
-      </w:r>
+        <w:t>lookup the clock’s IP-</w:t>
+      </w:r>
+      <w:proofErr w:type="spellStart"/>
+      <w:r>
+        <w:rPr>
+          <w:lang w:val="en-US"/>
+        </w:rPr>
+        <w:t>adress</w:t>
+      </w:r>
+      <w:proofErr w:type="spellEnd"/>
+      <w:r>
+        <w:rPr>
+          <w:lang w:val="en-US"/>
+        </w:rPr>
+        <w:t xml:space="preserve"> in your </w:t>
+      </w:r>
+      <w:r>
+        <w:rPr>
+          <w:lang w:val="en-US"/>
+        </w:rPr>
+        <w:t>router or DHCP server. When you have found the IP-</w:t>
+      </w:r>
+      <w:proofErr w:type="spellStart"/>
+      <w:r>
+        <w:rPr>
+          <w:lang w:val="en-US"/>
+        </w:rPr>
+        <w:t>adress</w:t>
+      </w:r>
+      <w:proofErr w:type="spellEnd"/>
+      <w:r>
+        <w:rPr>
+          <w:lang w:val="en-US"/>
+        </w:rPr>
+        <w:t xml:space="preserve"> of the clock, </w:t>
+      </w:r>
+      <w:r>
+        <w:rPr>
+          <w:lang w:val="en-US"/>
+        </w:rPr>
+        <w:t xml:space="preserve">connect to it with the </w:t>
+      </w:r>
+      <w:proofErr w:type="spellStart"/>
+      <w:r>
+        <w:rPr>
+          <w:lang w:val="en-US"/>
+        </w:rPr>
+        <w:t>url</w:t>
+      </w:r>
+      <w:proofErr w:type="spellEnd"/>
       <w:r>
         <w:rPr>
           <w:lang w:val="en-US"/>
         </w:rPr>
         <w:t xml:space="preserve"> </w:t>
       </w:r>
-      <w:r>
-        <w:rPr>
-          <w:lang w:val="en-US"/>
-        </w:rPr>
-        <w:t>Wi-Fi</w:t>
-      </w:r>
-      <w:r>
-        <w:rPr>
-          <w:lang w:val="en-US"/>
-        </w:rPr>
-        <w:t xml:space="preserve"> network on your computer or phone </w:t>
-      </w:r>
-      <w:r>
-        <w:rPr>
-          <w:lang w:val="en-US"/>
-        </w:rPr>
-        <w:t xml:space="preserve">with the </w:t>
-      </w:r>
-      <w:r>
-        <w:rPr>
-          <w:lang w:val="en-US"/>
-        </w:rPr>
-        <w:t xml:space="preserve">SSID </w:t>
-      </w:r>
-      <w:r>
-        <w:rPr>
-          <w:lang w:val="en-US"/>
-        </w:rPr>
-        <w:t>‘MDG-</w:t>
-      </w:r>
-      <w:proofErr w:type="spellStart"/>
-      <w:r>
-        <w:rPr>
-          <w:lang w:val="en-US"/>
-        </w:rPr>
-        <w:t>Ledclock</w:t>
-      </w:r>
-      <w:proofErr w:type="spellEnd"/>
-      <w:r>
-        <w:rPr>
-          <w:lang w:val="en-US"/>
-        </w:rPr>
-        <w:t xml:space="preserve"> 1 </w:t>
-      </w:r>
-      <w:proofErr w:type="spellStart"/>
-      <w:r>
-        <w:rPr>
-          <w:lang w:val="en-US"/>
-        </w:rPr>
-        <w:t>xxx.xxx.xxx.xxx</w:t>
-      </w:r>
-      <w:proofErr w:type="spellEnd"/>
-      <w:r>
-        <w:rPr>
-          <w:lang w:val="en-US"/>
-        </w:rPr>
-        <w:t>’</w:t>
-      </w:r>
-      <w:r>
-        <w:rPr>
-          <w:lang w:val="en-US"/>
-        </w:rPr>
-        <w:t>.</w:t>
-      </w:r>
-      <w:r>
-        <w:rPr>
-          <w:lang w:val="en-US"/>
-        </w:rPr>
-        <w:t xml:space="preserve"> </w:t>
-      </w:r>
-      <w:r>
-        <w:rPr>
-          <w:u w:val="single"/>
-          <w:lang w:val="en-US"/>
-        </w:rPr>
-        <w:t>Do not connect to this network!</w:t>
-      </w:r>
-      <w:r>
-        <w:rPr>
-          <w:lang w:val="en-US"/>
-        </w:rPr>
-        <w:t xml:space="preserve"> It should look like the below image except the IP-address is different.</w:t>
-      </w:r>
-      <w:r>
-        <w:rPr>
-          <w:lang w:val="en-US"/>
-        </w:rPr>
-        <w:t xml:space="preserve"> </w:t>
-      </w:r>
-    </w:p>
-    <w:p>
-      <w:pPr>
-        <w:rPr>
-          <w:lang w:val="en-US"/>
-        </w:rPr>
-      </w:pPr>
-      <w:r>
-        <w:rPr>
-          <w:lang w:val="en-US"/>
-        </w:rPr>
-        <w:t xml:space="preserve">Note: </w:t>
-      </w:r>
-      <w:r>
-        <w:rPr>
-          <w:lang w:val="en-US"/>
-        </w:rPr>
-        <w:t xml:space="preserve">One minute after powering on the clock this </w:t>
-      </w:r>
-      <w:r>
-        <w:rPr>
-          <w:lang w:val="en-US"/>
-        </w:rPr>
-        <w:t xml:space="preserve">WIFI </w:t>
-      </w:r>
-      <w:r>
-        <w:rPr>
-          <w:lang w:val="en-US"/>
-        </w:rPr>
-        <w:t>network will disappear.</w:t>
-      </w:r>
-      <w:r>
-        <w:rPr>
-          <w:lang w:val="en-US"/>
-        </w:rPr>
-        <w:t xml:space="preserve"> </w:t>
-      </w:r>
-    </w:p>
-    <w:p>
-      <w:pPr>
-        <w:rPr>
-          <w:lang w:val="en-US"/>
-        </w:rPr>
-      </w:pPr>
-      <w:r>
-        <w:rPr>
-          <w:noProof/>
-          <w:lang w:val="en-US"/>
-        </w:rPr>
-        <w:drawing>
-          <wp:inline distT="0" distB="0" distL="0" distR="0" wp14:anchorId="04671772" wp14:editId="70B56095">
-            <wp:extent cx="3738464" cy="453542"/>
-            <wp:effectExtent l="0" t="0" r="0" b="3810"/>
-            <wp:docPr id="10" name="Afbeelding 10"/>
-            <wp:cNvGraphicFramePr>
-              <a:graphicFrameLocks xmlns:a="http://schemas.openxmlformats.org/drawingml/2006/main" noChangeAspect="1"/>
-            </wp:cNvGraphicFramePr>
-            <a:graphic xmlns:a="http://schemas.openxmlformats.org/drawingml/2006/main">
-              <a:graphicData uri="http://schemas.openxmlformats.org/drawingml/2006/picture">
-                <pic:pic xmlns:pic="http://schemas.openxmlformats.org/drawingml/2006/picture">
-                  <pic:nvPicPr>
-                    <pic:cNvPr id="1" name=""/>
-                    <pic:cNvPicPr/>
-                  </pic:nvPicPr>
-                  <pic:blipFill rotWithShape="1">
-                    <a:blip r:embed="rId18"/>
-                    <a:srcRect t="35317" b="17005"/>
-                    <a:stretch/>
-                  </pic:blipFill>
-                  <pic:spPr bwMode="auto">
-                    <a:xfrm>
-                      <a:off x="0" y="0"/>
-                      <a:ext cx="3743847" cy="454195"/>
-                    </a:xfrm>
-                    <a:prstGeom prst="rect">
-                      <a:avLst/>
-                    </a:prstGeom>
-                    <a:ln>
-                      <a:noFill/>
-                    </a:ln>
-                    <a:extLst>
-                      <a:ext uri="{53640926-AAD7-44D8-BBD7-CCE9431645EC}">
-                        <a14:shadowObscured xmlns:a14="http://schemas.microsoft.com/office/drawing/2010/main"/>
-                      </a:ext>
-                    </a:extLst>
-                  </pic:spPr>
-                </pic:pic>
-              </a:graphicData>
-            </a:graphic>
-          </wp:inline>
-        </w:drawing>
-      </w:r>
-    </w:p>
-    <w:p>
-      <w:pPr>
-        <w:rPr>
-          <w:lang w:val="en-US"/>
-        </w:rPr>
-      </w:pPr>
-      <w:r>
-        <w:rPr>
-          <w:lang w:val="en-US"/>
-        </w:rPr>
-        <w:lastRenderedPageBreak/>
-        <w:t xml:space="preserve">U can connect to the clock with </w:t>
-      </w:r>
-      <w:r>
-        <w:rPr>
-          <w:lang w:val="en-US"/>
-        </w:rPr>
-        <w:t>url:</w:t>
-      </w:r>
-      <w:r>
-        <w:rPr>
-          <w:lang w:val="en-US"/>
-        </w:rPr>
-        <w:t xml:space="preserve"> </w:t>
-      </w:r>
-      <w:hyperlink r:id="rId19" w:history="1">
+      <w:hyperlink r:id="rId18" w:history="1">
         <w:r>
           <w:rPr>
             <w:rStyle w:val="Hyperlink"/>
             <w:lang w:val="en-US"/>
           </w:rPr>
-          <w:t>http://192.168.178.14</w:t>
+          <w:t>http://</w:t>
+        </w:r>
+        <w:r>
+          <w:rPr>
+            <w:rStyle w:val="Hyperlink"/>
+            <w:i/>
+            <w:iCs/>
+            <w:lang w:val="en-US"/>
+          </w:rPr>
+          <w:t>x.x.x.x</w:t>
         </w:r>
       </w:hyperlink>
       <w:r>
         <w:rPr>
           <w:lang w:val="en-US"/>
         </w:rPr>
-        <w:t xml:space="preserve"> (please change the IP-Address to </w:t>
-      </w:r>
-      <w:r>
-        <w:rPr>
-          <w:lang w:val="en-US"/>
-        </w:rPr>
-        <w:t>the one of your clock</w:t>
-      </w:r>
-      <w:r>
-        <w:rPr>
-          <w:lang w:val="en-US"/>
-        </w:rPr>
-        <w:t xml:space="preserve"> shown </w:t>
-      </w:r>
-      <w:r>
-        <w:rPr>
-          <w:lang w:val="en-US"/>
-        </w:rPr>
-        <w:t>in the SSID</w:t>
-      </w:r>
-      <w:r>
-        <w:rPr>
-          <w:lang w:val="en-US"/>
-        </w:rPr>
-        <w:t>)</w:t>
+        <w:t xml:space="preserve"> where </w:t>
+      </w:r>
+      <w:proofErr w:type="spellStart"/>
+      <w:r>
+        <w:rPr>
+          <w:i/>
+          <w:iCs/>
+          <w:lang w:val="en-US"/>
+        </w:rPr>
+        <w:t>x.x.x.x</w:t>
+      </w:r>
+      <w:proofErr w:type="spellEnd"/>
+      <w:r>
+        <w:rPr>
+          <w:lang w:val="en-US"/>
+        </w:rPr>
+        <w:t xml:space="preserve"> is the IP-addres</w:t>
+      </w:r>
+      <w:r>
+        <w:rPr>
+          <w:lang w:val="en-US"/>
+        </w:rPr>
+        <w:t>s</w:t>
+      </w:r>
+      <w:r>
+        <w:rPr>
+          <w:lang w:val="en-US"/>
+        </w:rPr>
+        <w:t xml:space="preserve"> </w:t>
+      </w:r>
+      <w:r>
+        <w:rPr>
+          <w:lang w:val="en-US"/>
+        </w:rPr>
+        <w:t>of</w:t>
+      </w:r>
+      <w:r>
+        <w:rPr>
+          <w:lang w:val="en-US"/>
+        </w:rPr>
+        <w:t xml:space="preserve"> your clock</w:t>
+      </w:r>
+      <w:r>
+        <w:rPr>
+          <w:lang w:val="en-US"/>
+        </w:rPr>
+        <w:t>.</w:t>
+      </w:r>
+      <w:r>
+        <w:rPr>
+          <w:lang w:val="en-US"/>
+        </w:rPr>
+        <w:br/>
+      </w:r>
+      <w:r>
+        <w:rPr>
+          <w:lang w:val="en-US"/>
+        </w:rPr>
+        <w:br/>
+      </w:r>
+      <w:r>
+        <w:rPr>
+          <w:lang w:val="en-US"/>
+        </w:rPr>
+        <w:br/>
+      </w:r>
+      <w:r>
+        <w:rPr>
+          <w:lang w:val="en-US"/>
+        </w:rPr>
+        <w:br/>
+      </w:r>
+      <w:r>
+        <w:rPr>
+          <w:lang w:val="en-US"/>
+        </w:rPr>
+        <w:br/>
+      </w:r>
+      <w:r>
+        <w:rPr>
+          <w:lang w:val="en-US"/>
+        </w:rPr>
+        <w:br/>
+      </w:r>
+      <w:r>
+        <w:rPr>
+          <w:lang w:val="en-US"/>
+        </w:rPr>
+        <w:br/>
+      </w:r>
+      <w:r>
+        <w:rPr>
+          <w:lang w:val="en-US"/>
+        </w:rPr>
+        <w:br/>
+      </w:r>
+      <w:r>
+        <w:rPr>
+          <w:lang w:val="en-US"/>
+        </w:rPr>
+        <w:lastRenderedPageBreak/>
+        <w:br/>
       </w:r>
     </w:p>
     <w:p>
@@ -4107,7 +4047,7 @@
         </w:rPr>
       </w:pPr>
       <w:bookmarkStart w:id="12" w:name="_Ref76206558"/>
-      <w:bookmarkStart w:id="13" w:name="_Toc76294322"/>
+      <w:bookmarkStart w:id="13" w:name="_Toc90848609"/>
       <w:r>
         <w:rPr>
           <w:lang w:val="en-US"/>
@@ -4279,7 +4219,7 @@
                     <pic:cNvPicPr/>
                   </pic:nvPicPr>
                   <pic:blipFill>
-                    <a:blip r:embed="rId20"/>
+                    <a:blip r:embed="rId19"/>
                     <a:stretch>
                       <a:fillRect/>
                     </a:stretch>
@@ -4344,7 +4284,7 @@
           <w:lang w:val="en-US"/>
         </w:rPr>
       </w:pPr>
-      <w:bookmarkStart w:id="14" w:name="_Toc76294323"/>
+      <w:bookmarkStart w:id="14" w:name="_Toc90848610"/>
       <w:r>
         <w:rPr>
           <w:lang w:val="en-US"/>
@@ -4674,7 +4614,7 @@
                     <pic:cNvPicPr/>
                   </pic:nvPicPr>
                   <pic:blipFill>
-                    <a:blip r:embed="rId21"/>
+                    <a:blip r:embed="rId20"/>
                     <a:stretch>
                       <a:fillRect/>
                     </a:stretch>
@@ -4734,8 +4674,8 @@
       </w:pPr>
     </w:p>
     <w:sectPr>
-      <w:footerReference w:type="default" r:id="rId22"/>
-      <w:footerReference w:type="first" r:id="rId23"/>
+      <w:footerReference w:type="default" r:id="rId21"/>
+      <w:footerReference w:type="first" r:id="rId22"/>
       <w:pgSz w:w="11906" w:h="16838" w:code="9"/>
       <w:pgMar w:top="1418" w:right="1418" w:bottom="1418" w:left="1418" w:header="709" w:footer="709" w:gutter="0"/>
       <w:cols w:space="708"/>

</xml_diff>